<commit_message>
docxcompose; root for web sockets; changelog
</commit_message>
<xml_diff>
--- a/docassemble_demo/docassemble/demo/data/static/main_document.docx
+++ b/docassemble_demo/docassemble/demo/data/static/main_document.docx
@@ -28,15 +28,114 @@
       </w:pPr>
       <w:r>
         <w:rPr/>
-        <w:t xml:space="preserve">I am </w:t>
-      </w:r>
-      <w:r>
-        <w:rPr/>
-        <w:t xml:space="preserve">a paragraph in </w:t>
-      </w:r>
-      <w:r>
-        <w:rPr/>
-        <w:t>the main document.</w:t>
+        <w:t>I am a paragraph in the main document.</w:t>
+      </w:r>
+    </w:p>
+    <w:p>
+      <w:pPr>
+        <w:pStyle w:val="Normal"/>
+        <w:rPr/>
+      </w:pPr>
+      <w:r>
+        <w:rPr/>
+      </w:r>
+    </w:p>
+    <w:p>
+      <w:pPr>
+        <w:pStyle w:val="Normal"/>
+        <w:rPr/>
+      </w:pPr>
+      <w:r>
+        <w:rPr/>
+        <w:t>Here is a picture in the main document.</w:t>
+      </w:r>
+      <w:r>
+        <w:rPr>
+          <w:rStyle w:val="FootnoteAnchor"/>
+        </w:rPr>
+        <w:footnoteReference w:id="2"/>
+      </w:r>
+    </w:p>
+    <w:p>
+      <w:pPr>
+        <w:pStyle w:val="Normal"/>
+        <w:rPr/>
+      </w:pPr>
+      <w:r>
+        <w:rPr/>
+        <w:drawing>
+          <wp:anchor behindDoc="0" distT="0" distB="0" distL="0" distR="0" simplePos="0" locked="0" layoutInCell="1" allowOverlap="1" relativeHeight="2">
+            <wp:simplePos x="0" y="0"/>
+            <wp:positionH relativeFrom="column">
+              <wp:posOffset>189865</wp:posOffset>
+            </wp:positionH>
+            <wp:positionV relativeFrom="paragraph">
+              <wp:posOffset>97155</wp:posOffset>
+            </wp:positionV>
+            <wp:extent cx="584835" cy="328930"/>
+            <wp:effectExtent l="0" t="0" r="0" b="0"/>
+            <wp:wrapSquare wrapText="largest"/>
+            <wp:docPr id="1" name="Image1" descr=""/>
+            <wp:cNvGraphicFramePr>
+              <a:graphicFrameLocks xmlns:a="http://schemas.openxmlformats.org/drawingml/2006/main" noChangeAspect="1"/>
+            </wp:cNvGraphicFramePr>
+            <a:graphic xmlns:a="http://schemas.openxmlformats.org/drawingml/2006/main">
+              <a:graphicData uri="http://schemas.openxmlformats.org/drawingml/2006/picture">
+                <pic:pic xmlns:pic="http://schemas.openxmlformats.org/drawingml/2006/picture">
+                  <pic:nvPicPr>
+                    <pic:cNvPr id="1" name="Image1" descr=""/>
+                    <pic:cNvPicPr>
+                      <a:picLocks noChangeAspect="1" noChangeArrowheads="1"/>
+                    </pic:cNvPicPr>
+                  </pic:nvPicPr>
+                  <pic:blipFill>
+                    <a:blip r:embed="rId2"/>
+                    <a:stretch>
+                      <a:fillRect/>
+                    </a:stretch>
+                  </pic:blipFill>
+                  <pic:spPr bwMode="auto">
+                    <a:xfrm>
+                      <a:off x="0" y="0"/>
+                      <a:ext cx="584835" cy="328930"/>
+                    </a:xfrm>
+                    <a:prstGeom prst="rect">
+                      <a:avLst/>
+                    </a:prstGeom>
+                  </pic:spPr>
+                </pic:pic>
+              </a:graphicData>
+            </a:graphic>
+          </wp:anchor>
+        </w:drawing>
+      </w:r>
+    </w:p>
+    <w:p>
+      <w:pPr>
+        <w:pStyle w:val="Normal"/>
+        <w:rPr/>
+      </w:pPr>
+      <w:r>
+        <w:rPr/>
+      </w:r>
+    </w:p>
+    <w:p>
+      <w:pPr>
+        <w:pStyle w:val="Normal"/>
+        <w:rPr/>
+      </w:pPr>
+      <w:r>
+        <w:rPr/>
+      </w:r>
+    </w:p>
+    <w:p>
+      <w:pPr>
+        <w:pStyle w:val="Normal"/>
+        <w:rPr/>
+      </w:pPr>
+      <w:r>
+        <w:rPr/>
+        <w:t>I think I will include a sub document now.</w:t>
       </w:r>
     </w:p>
     <w:p>
@@ -74,28 +173,86 @@
       </w:pPr>
       <w:r>
         <w:rPr/>
-        <w:t xml:space="preserve">I am also </w:t>
-      </w:r>
-      <w:r>
-        <w:rPr/>
-        <w:t xml:space="preserve">a paragraph in </w:t>
-      </w:r>
-      <w:r>
-        <w:rPr/>
-        <w:t>the main document.</w:t>
+        <w:t>I am also a paragraph in the main document.</w:t>
+      </w:r>
+      <w:r>
+        <w:rPr>
+          <w:rStyle w:val="FootnoteAnchor"/>
+        </w:rPr>
+        <w:footnoteReference w:id="3"/>
       </w:r>
     </w:p>
     <w:sectPr>
+      <w:footnotePr>
+        <w:numFmt w:val="decimal"/>
+      </w:footnotePr>
       <w:type w:val="nextPage"/>
       <w:pgSz w:w="12240" w:h="15840"/>
       <w:pgMar w:left="1134" w:right="1134" w:header="0" w:top="1134" w:footer="0" w:bottom="1134" w:gutter="0"/>
       <w:pgNumType w:fmt="decimal"/>
       <w:formProt w:val="false"/>
       <w:textDirection w:val="lrTb"/>
-      <w:docGrid w:type="default" w:linePitch="240" w:charSpace="4294961151"/>
+      <w:docGrid w:type="default" w:linePitch="240" w:charSpace="0"/>
     </w:sectPr>
   </w:body>
 </w:document>
+</file>
+
+<file path=word/footnotes.xml><?xml version="1.0" encoding="utf-8"?>
+<w:footnotes xmlns:o="urn:schemas-microsoft-com:office:office" xmlns:r="http://schemas.openxmlformats.org/officeDocument/2006/relationships" xmlns:v="urn:schemas-microsoft-com:vml" xmlns:w="http://schemas.openxmlformats.org/wordprocessingml/2006/main" xmlns:w10="urn:schemas-microsoft-com:office:word" xmlns:wp="http://schemas.openxmlformats.org/drawingml/2006/wordprocessingDrawing" xmlns:wps="http://schemas.microsoft.com/office/word/2010/wordprocessingShape" xmlns:wpg="http://schemas.microsoft.com/office/word/2010/wordprocessingGroup" xmlns:mc="http://schemas.openxmlformats.org/markup-compatibility/2006" xmlns:wp14="http://schemas.microsoft.com/office/word/2010/wordprocessingDrawing" xmlns:w14="http://schemas.microsoft.com/office/word/2010/wordml" mc:Ignorable="w14 wp14">
+  <w:footnote w:id="0" w:type="separator">
+    <w:p>
+      <w:r>
+        <w:separator/>
+      </w:r>
+    </w:p>
+  </w:footnote>
+  <w:footnote w:id="1" w:type="continuationSeparator">
+    <w:p>
+      <w:r>
+        <w:continuationSeparator/>
+      </w:r>
+    </w:p>
+  </w:footnote>
+  <w:footnote w:id="2">
+    <w:p>
+      <w:pPr>
+        <w:pStyle w:val="Footnote"/>
+        <w:rPr/>
+      </w:pPr>
+      <w:r>
+        <w:rPr>
+          <w:rStyle w:val="FootnoteCharacters"/>
+        </w:rPr>
+        <w:footnoteRef/>
+      </w:r>
+      <w:r>
+        <w:rPr/>
+        <w:tab/>
+        <w:t>This is a footnote in the main document.</w:t>
+      </w:r>
+    </w:p>
+  </w:footnote>
+  <w:footnote w:id="3">
+    <w:p>
+      <w:pPr>
+        <w:pStyle w:val="Footnote"/>
+        <w:rPr/>
+      </w:pPr>
+      <w:r>
+        <w:rPr>
+          <w:rStyle w:val="FootnoteCharacters"/>
+        </w:rPr>
+        <w:footnoteRef/>
+      </w:r>
+      <w:r>
+        <w:rPr/>
+        <w:tab/>
+        <w:t>This is another footnote in the main document.</w:t>
+      </w:r>
+    </w:p>
+  </w:footnote>
+</w:footnotes>
 </file>
 
 <file path=word/styles.xml><?xml version="1.0" encoding="utf-8"?>
@@ -124,18 +281,41 @@
     <w:rPr>
       <w:rFonts w:ascii="Liberation Serif" w:hAnsi="Liberation Serif" w:eastAsia="DejaVu Sans" w:cs="FreeSans"/>
       <w:color w:val="00000A"/>
+      <w:kern w:val="0"/>
       <w:sz w:val="24"/>
       <w:szCs w:val="24"/>
       <w:lang w:val="en-US" w:eastAsia="zh-CN" w:bidi="hi-IN"/>
     </w:rPr>
   </w:style>
+  <w:style w:type="character" w:styleId="FootnoteCharacters">
+    <w:name w:val="Footnote Characters"/>
+    <w:qFormat/>
+    <w:rPr/>
+  </w:style>
+  <w:style w:type="character" w:styleId="FootnoteAnchor">
+    <w:name w:val="Footnote Anchor"/>
+    <w:rPr>
+      <w:vertAlign w:val="superscript"/>
+    </w:rPr>
+  </w:style>
+  <w:style w:type="character" w:styleId="EndnoteAnchor">
+    <w:name w:val="Endnote Anchor"/>
+    <w:rPr>
+      <w:vertAlign w:val="superscript"/>
+    </w:rPr>
+  </w:style>
+  <w:style w:type="character" w:styleId="EndnoteCharacters">
+    <w:name w:val="Endnote Characters"/>
+    <w:qFormat/>
+    <w:rPr/>
+  </w:style>
   <w:style w:type="paragraph" w:styleId="Heading">
     <w:name w:val="Heading"/>
     <w:basedOn w:val="Normal"/>
     <w:next w:val="TextBody"/>
     <w:qFormat/>
     <w:pPr>
-      <w:keepNext/>
+      <w:keepNext w:val="true"/>
       <w:spacing w:before="240" w:after="120"/>
     </w:pPr>
     <w:rPr>
@@ -187,5 +367,17 @@
       <w:rFonts w:cs="FreeSans"/>
     </w:rPr>
   </w:style>
+  <w:style w:type="paragraph" w:styleId="Footnote">
+    <w:name w:val="Footnote Text"/>
+    <w:basedOn w:val="Normal"/>
+    <w:pPr>
+      <w:suppressLineNumbers/>
+      <w:ind w:left="339" w:hanging="339"/>
+    </w:pPr>
+    <w:rPr>
+      <w:sz w:val="20"/>
+      <w:szCs w:val="20"/>
+    </w:rPr>
+  </w:style>
 </w:styles>
 </file>
</xml_diff>

<commit_message>
filter and sort options for table block
</commit_message>
<xml_diff>
--- a/docassemble_demo/docassemble/demo/data/static/main_document.docx
+++ b/docassemble_demo/docassemble/demo/data/static/main_document.docx
@@ -1,6 +1,6 @@
 
 <file path=word/document.xml><?xml version="1.0" encoding="utf-8"?>
-<w:document xmlns:o="urn:schemas-microsoft-com:office:office" xmlns:r="http://schemas.openxmlformats.org/officeDocument/2006/relationships" xmlns:v="urn:schemas-microsoft-com:vml" xmlns:w="http://schemas.openxmlformats.org/wordprocessingml/2006/main" xmlns:w10="urn:schemas-microsoft-com:office:word" xmlns:wp="http://schemas.openxmlformats.org/drawingml/2006/wordprocessingDrawing" xmlns:wps="http://schemas.microsoft.com/office/word/2010/wordprocessingShape" xmlns:wpg="http://schemas.microsoft.com/office/word/2010/wordprocessingGroup" xmlns:mc="http://schemas.openxmlformats.org/markup-compatibility/2006" xmlns:wp14="http://schemas.microsoft.com/office/word/2010/wordprocessingDrawing" xmlns:w14="http://schemas.microsoft.com/office/word/2010/wordml" mc:Ignorable="w14 wp14">
+<w:document xmlns:o="urn:schemas-microsoft-com:office:office" xmlns:r="http://schemas.openxmlformats.org/officeDocument/2006/relationships" xmlns:v="urn:schemas-microsoft-com:vml" xmlns:w="http://schemas.openxmlformats.org/wordprocessingml/2006/main" xmlns:w10="urn:schemas-microsoft-com:office:word" xmlns:wp="http://schemas.openxmlformats.org/drawingml/2006/wordprocessingDrawing" xmlns:wps="http://schemas.microsoft.com/office/word/2010/wordprocessingShape" xmlns:wpg="http://schemas.microsoft.com/office/word/2010/wordprocessingGroup" xmlns:mc="http://schemas.openxmlformats.org/markup-compatibility/2006" xmlns:wp14="http://schemas.microsoft.com/office/word/2010/wordprocessingDrawing" xmlns:w14="http://schemas.microsoft.com/office/word/2010/wordml" xmlns:w15="http://schemas.microsoft.com/office/word/2012/wordml" mc:Ignorable="w14 wp14 w15">
   <w:body>
     <w:p>
       <w:pPr>
@@ -51,7 +51,7 @@
       </w:r>
       <w:r>
         <w:rPr>
-          <w:rStyle w:val="FootnoteAnchor"/>
+          <w:rStyle w:val="FootnoteReference"/>
         </w:rPr>
         <w:footnoteReference w:id="2"/>
       </w:r>
@@ -64,7 +64,7 @@
       <w:r>
         <w:rPr/>
         <w:drawing>
-          <wp:anchor behindDoc="0" distT="0" distB="0" distL="0" distR="0" simplePos="0" locked="0" layoutInCell="1" allowOverlap="1" relativeHeight="2">
+          <wp:anchor behindDoc="0" distT="0" distB="0" distL="0" distR="0" simplePos="0" locked="0" layoutInCell="0" allowOverlap="1" relativeHeight="2">
             <wp:simplePos x="0" y="0"/>
             <wp:positionH relativeFrom="column">
               <wp:posOffset>189865</wp:posOffset>
@@ -102,6 +102,7 @@
                     <a:prstGeom prst="rect">
                       <a:avLst/>
                     </a:prstGeom>
+                    <a:noFill/>
                   </pic:spPr>
                 </pic:pic>
               </a:graphicData>
@@ -177,7 +178,7 @@
       </w:r>
       <w:r>
         <w:rPr>
-          <w:rStyle w:val="FootnoteAnchor"/>
+          <w:rStyle w:val="FootnoteReference"/>
         </w:rPr>
         <w:footnoteReference w:id="3"/>
       </w:r>
@@ -188,7 +189,7 @@
       </w:footnotePr>
       <w:type w:val="nextPage"/>
       <w:pgSz w:w="12240" w:h="15840"/>
-      <w:pgMar w:left="1134" w:right="1134" w:header="0" w:top="1134" w:footer="0" w:bottom="1134" w:gutter="0"/>
+      <w:pgMar w:left="1134" w:right="1134" w:gutter="0" w:header="0" w:top="1134" w:footer="0" w:bottom="1134"/>
       <w:pgNumType w:fmt="decimal"/>
       <w:formProt w:val="false"/>
       <w:textDirection w:val="lrTb"/>
@@ -199,7 +200,7 @@
 </file>
 
 <file path=word/footnotes.xml><?xml version="1.0" encoding="utf-8"?>
-<w:footnotes xmlns:o="urn:schemas-microsoft-com:office:office" xmlns:r="http://schemas.openxmlformats.org/officeDocument/2006/relationships" xmlns:v="urn:schemas-microsoft-com:vml" xmlns:w="http://schemas.openxmlformats.org/wordprocessingml/2006/main" xmlns:w10="urn:schemas-microsoft-com:office:word" xmlns:wp="http://schemas.openxmlformats.org/drawingml/2006/wordprocessingDrawing" xmlns:wps="http://schemas.microsoft.com/office/word/2010/wordprocessingShape" xmlns:wpg="http://schemas.microsoft.com/office/word/2010/wordprocessingGroup" xmlns:mc="http://schemas.openxmlformats.org/markup-compatibility/2006" xmlns:wp14="http://schemas.microsoft.com/office/word/2010/wordprocessingDrawing" xmlns:w14="http://schemas.microsoft.com/office/word/2010/wordml" mc:Ignorable="w14 wp14">
+<w:footnotes xmlns:o="urn:schemas-microsoft-com:office:office" xmlns:r="http://schemas.openxmlformats.org/officeDocument/2006/relationships" xmlns:v="urn:schemas-microsoft-com:vml" xmlns:w="http://schemas.openxmlformats.org/wordprocessingml/2006/main" xmlns:w10="urn:schemas-microsoft-com:office:word" xmlns:wp="http://schemas.openxmlformats.org/drawingml/2006/wordprocessingDrawing" xmlns:wps="http://schemas.microsoft.com/office/word/2010/wordprocessingShape" xmlns:wpg="http://schemas.microsoft.com/office/word/2010/wordprocessingGroup" xmlns:mc="http://schemas.openxmlformats.org/markup-compatibility/2006" xmlns:wp14="http://schemas.microsoft.com/office/word/2010/wordprocessingDrawing" xmlns:w14="http://schemas.microsoft.com/office/word/2010/wordml" xmlns:w15="http://schemas.microsoft.com/office/word/2012/wordml" mc:Ignorable="w14 wp14 w15">
   <w:footnote w:id="0" w:type="separator">
     <w:p>
       <w:r>
@@ -217,7 +218,7 @@
   <w:footnote w:id="2">
     <w:p>
       <w:pPr>
-        <w:pStyle w:val="Footnote"/>
+        <w:pStyle w:val="FootnoteText"/>
         <w:rPr/>
       </w:pPr>
       <w:r>
@@ -229,14 +230,18 @@
       <w:r>
         <w:rPr/>
         <w:tab/>
-        <w:t>This is a footnote in the main document.</w:t>
+        <w:t xml:space="preserve">This is a footnote in the main document. </w:t>
+      </w:r>
+      <w:r>
+        <w:rPr/>
+        <w:t>The user is {{ user }}.</w:t>
       </w:r>
     </w:p>
   </w:footnote>
   <w:footnote w:id="3">
     <w:p>
       <w:pPr>
-        <w:pStyle w:val="Footnote"/>
+        <w:pStyle w:val="FootnoteText"/>
         <w:rPr/>
       </w:pPr>
       <w:r>
@@ -248,7 +253,11 @@
       <w:r>
         <w:rPr/>
         <w:tab/>
-        <w:t>This is another footnote in the main document.</w:t>
+        <w:t xml:space="preserve">This is another footnote in the main document, </w:t>
+      </w:r>
+      <w:r>
+        <w:rPr/>
+        <w:t>where the favorite fruit is {{ favorite_fruit }}.</w:t>
       </w:r>
     </w:p>
   </w:footnote>
@@ -261,13 +270,14 @@
     <w:rPrDefault>
       <w:rPr>
         <w:rFonts w:ascii="Liberation Serif" w:hAnsi="Liberation Serif" w:eastAsia="DejaVu Sans" w:cs="FreeSans"/>
-        <w:sz w:val="20"/>
         <w:szCs w:val="24"/>
         <w:lang w:val="en-US" w:eastAsia="zh-CN" w:bidi="hi-IN"/>
       </w:rPr>
     </w:rPrDefault>
     <w:pPrDefault>
-      <w:pPr/>
+      <w:pPr>
+        <w:suppressAutoHyphens w:val="true"/>
+      </w:pPr>
     </w:pPrDefault>
   </w:docDefaults>
   <w:style w:type="paragraph" w:styleId="Normal">
@@ -276,6 +286,7 @@
     <w:pPr>
       <w:widowControl/>
       <w:bidi w:val="0"/>
+      <w:spacing w:before="0" w:after="0"/>
       <w:jc w:val="left"/>
     </w:pPr>
     <w:rPr>
@@ -292,14 +303,14 @@
     <w:qFormat/>
     <w:rPr/>
   </w:style>
-  <w:style w:type="character" w:styleId="FootnoteAnchor">
-    <w:name w:val="Footnote Anchor"/>
+  <w:style w:type="character" w:styleId="FootnoteReference">
+    <w:name w:val="footnote reference"/>
     <w:rPr>
       <w:vertAlign w:val="superscript"/>
     </w:rPr>
   </w:style>
-  <w:style w:type="character" w:styleId="EndnoteAnchor">
-    <w:name w:val="Endnote Anchor"/>
+  <w:style w:type="character" w:styleId="EndnoteReference">
+    <w:name w:val="endnote reference"/>
     <w:rPr>
       <w:vertAlign w:val="superscript"/>
     </w:rPr>
@@ -312,7 +323,7 @@
   <w:style w:type="paragraph" w:styleId="Heading">
     <w:name w:val="Heading"/>
     <w:basedOn w:val="Normal"/>
-    <w:next w:val="TextBody"/>
+    <w:next w:val="BodyText"/>
     <w:qFormat/>
     <w:pPr>
       <w:keepNext w:val="true"/>
@@ -324,7 +335,7 @@
       <w:szCs w:val="28"/>
     </w:rPr>
   </w:style>
-  <w:style w:type="paragraph" w:styleId="TextBody">
+  <w:style w:type="paragraph" w:styleId="BodyText">
     <w:name w:val="Body Text"/>
     <w:basedOn w:val="Normal"/>
     <w:pPr>
@@ -334,14 +345,14 @@
   </w:style>
   <w:style w:type="paragraph" w:styleId="List">
     <w:name w:val="List"/>
-    <w:basedOn w:val="TextBody"/>
+    <w:basedOn w:val="BodyText"/>
     <w:pPr/>
     <w:rPr>
       <w:rFonts w:cs="FreeSans"/>
     </w:rPr>
   </w:style>
   <w:style w:type="paragraph" w:styleId="Caption">
-    <w:name w:val="Caption"/>
+    <w:name w:val="caption"/>
     <w:basedOn w:val="Normal"/>
     <w:qFormat/>
     <w:pPr>
@@ -367,12 +378,12 @@
       <w:rFonts w:cs="FreeSans"/>
     </w:rPr>
   </w:style>
-  <w:style w:type="paragraph" w:styleId="Footnote">
-    <w:name w:val="Footnote Text"/>
+  <w:style w:type="paragraph" w:styleId="FootnoteText">
+    <w:name w:val="footnote text"/>
     <w:basedOn w:val="Normal"/>
     <w:pPr>
       <w:suppressLineNumbers/>
-      <w:ind w:left="339" w:hanging="339"/>
+      <w:ind w:hanging="339" w:left="339"/>
     </w:pPr>
     <w:rPr>
       <w:sz w:val="20"/>
@@ -380,4 +391,110 @@
     </w:rPr>
   </w:style>
 </w:styles>
+</file>
+
+<file path=word/theme/theme1.xml><?xml version="1.0" encoding="utf-8"?>
+<a:theme xmlns:a="http://schemas.openxmlformats.org/drawingml/2006/main" xmlns:r="http://schemas.openxmlformats.org/officeDocument/2006/relationships" name="Office">
+  <a:themeElements>
+    <a:clrScheme name="LibreOffice">
+      <a:dk1>
+        <a:srgbClr val="000000"/>
+      </a:dk1>
+      <a:lt1>
+        <a:srgbClr val="ffffff"/>
+      </a:lt1>
+      <a:dk2>
+        <a:srgbClr val="000000"/>
+      </a:dk2>
+      <a:lt2>
+        <a:srgbClr val="ffffff"/>
+      </a:lt2>
+      <a:accent1>
+        <a:srgbClr val="18a303"/>
+      </a:accent1>
+      <a:accent2>
+        <a:srgbClr val="0369a3"/>
+      </a:accent2>
+      <a:accent3>
+        <a:srgbClr val="a33e03"/>
+      </a:accent3>
+      <a:accent4>
+        <a:srgbClr val="8e03a3"/>
+      </a:accent4>
+      <a:accent5>
+        <a:srgbClr val="c99c00"/>
+      </a:accent5>
+      <a:accent6>
+        <a:srgbClr val="c9211e"/>
+      </a:accent6>
+      <a:hlink>
+        <a:srgbClr val="0000ee"/>
+      </a:hlink>
+      <a:folHlink>
+        <a:srgbClr val="551a8b"/>
+      </a:folHlink>
+    </a:clrScheme>
+    <a:fontScheme name="Office">
+      <a:majorFont>
+        <a:latin typeface="Arial" pitchFamily="0" charset="1"/>
+        <a:ea typeface="DejaVu Sans" pitchFamily="0" charset="1"/>
+        <a:cs typeface="DejaVu Sans" pitchFamily="0" charset="1"/>
+      </a:majorFont>
+      <a:minorFont>
+        <a:latin typeface="Arial" pitchFamily="0" charset="1"/>
+        <a:ea typeface="DejaVu Sans" pitchFamily="0" charset="1"/>
+        <a:cs typeface="DejaVu Sans" pitchFamily="0" charset="1"/>
+      </a:minorFont>
+    </a:fontScheme>
+    <a:fmtScheme>
+      <a:fillStyleLst>
+        <a:solidFill>
+          <a:schemeClr val="phClr"/>
+        </a:solidFill>
+        <a:solidFill>
+          <a:schemeClr val="phClr"/>
+        </a:solidFill>
+        <a:solidFill>
+          <a:schemeClr val="phClr"/>
+        </a:solidFill>
+      </a:fillStyleLst>
+      <a:lnStyleLst>
+        <a:ln w="6350" cap="flat" cmpd="sng" algn="ctr">
+          <a:prstDash val="solid"/>
+          <a:miter/>
+        </a:ln>
+        <a:ln w="6350" cap="flat" cmpd="sng" algn="ctr">
+          <a:prstDash val="solid"/>
+          <a:miter/>
+        </a:ln>
+        <a:ln w="6350" cap="flat" cmpd="sng" algn="ctr">
+          <a:prstDash val="solid"/>
+          <a:miter/>
+        </a:ln>
+      </a:lnStyleLst>
+      <a:effectStyleLst>
+        <a:effectStyle>
+          <a:effectLst/>
+        </a:effectStyle>
+        <a:effectStyle>
+          <a:effectLst/>
+        </a:effectStyle>
+        <a:effectStyle>
+          <a:effectLst/>
+        </a:effectStyle>
+      </a:effectStyleLst>
+      <a:bgFillStyleLst>
+        <a:solidFill>
+          <a:schemeClr val="phClr"/>
+        </a:solidFill>
+        <a:solidFill>
+          <a:schemeClr val="phClr"/>
+        </a:solidFill>
+        <a:solidFill>
+          <a:schemeClr val="phClr"/>
+        </a:solidFill>
+      </a:bgFillStyleLst>
+    </a:fmtScheme>
+  </a:themeElements>
+</a:theme>
 </file>
</xml_diff>